<commit_message>
Templates changed and provisions made
</commit_message>
<xml_diff>
--- a/templates/csharp_resume_template.docx
+++ b/templates/csharp_resume_template.docx
@@ -105,17 +105,6 @@
           <w:t>GitHub</w:t>
         </w:r>
       </w:hyperlink>
-    </w:p>
-    <w:p>
-      <w:pPr>
-        <w:spacing w:after="0" w:line="240" w:lineRule="auto"/>
-        <w:jc w:val="center"/>
-        <w:rPr>
-          <w:rFonts w:eastAsia="Times New Roman"/>
-          <w:sz w:val="19"/>
-          <w:szCs w:val="19"/>
-        </w:rPr>
-      </w:pPr>
       <w:r>
         <w:rPr>
           <w:rFonts w:eastAsia="Times New Roman"/>
@@ -265,7 +254,7 @@
           <w:sz w:val="20"/>
           <w:szCs w:val="20"/>
         </w:rPr>
-        <w:t xml:space="preserve">Frameworks and Libraries: </w:t>
+        <w:t xml:space="preserve">Frameworks: </w:t>
       </w:r>
       <w:r>
         <w:rPr>
@@ -283,34 +272,7 @@
           <w:sz w:val="20"/>
           <w:szCs w:val="20"/>
         </w:rPr>
-        <w:t xml:space="preserve"> (</w:t>
-      </w:r>
-      <w:r>
-        <w:rPr>
-          <w:rFonts w:eastAsia="Times New Roman"/>
-          <w:color w:val="000000"/>
-          <w:sz w:val="20"/>
-          <w:szCs w:val="20"/>
-        </w:rPr>
-        <w:t>Entity Framework Core</w:t>
-      </w:r>
-      <w:r>
-        <w:rPr>
-          <w:rFonts w:eastAsia="Times New Roman"/>
-          <w:color w:val="000000"/>
-          <w:sz w:val="20"/>
-          <w:szCs w:val="20"/>
-        </w:rPr>
-        <w:t>),</w:t>
-      </w:r>
-      <w:r>
-        <w:rPr>
-          <w:rFonts w:eastAsia="Times New Roman"/>
-          <w:color w:val="000000"/>
-          <w:sz w:val="20"/>
-          <w:szCs w:val="20"/>
-        </w:rPr>
-        <w:t xml:space="preserve"> </w:t>
+        <w:t xml:space="preserve"> (MVC, Web API, Entity Framework Core), </w:t>
       </w:r>
       <w:r>
         <w:rPr>
@@ -401,31 +363,60 @@
           <w:sz w:val="20"/>
           <w:szCs w:val="20"/>
         </w:rPr>
+        <w:t xml:space="preserve"> Blazor, </w:t>
+      </w:r>
+      <w:r>
+        <w:rPr>
+          <w:rStyle w:val="hljs-variable"/>
+          <w:sz w:val="20"/>
+          <w:szCs w:val="20"/>
+        </w:rPr>
+        <w:t>Angular</w:t>
+      </w:r>
+      <w:r>
+        <w:rPr>
+          <w:sz w:val="20"/>
+          <w:szCs w:val="20"/>
+        </w:rPr>
+        <w:t xml:space="preserve">, </w:t>
+      </w:r>
+      <w:r>
+        <w:rPr>
+          <w:rStyle w:val="hljs-variable"/>
+          <w:sz w:val="20"/>
+          <w:szCs w:val="20"/>
+        </w:rPr>
+        <w:t>React</w:t>
+      </w:r>
+      <w:r>
+        <w:rPr>
+          <w:rStyle w:val="hljs-operator"/>
+          <w:sz w:val="20"/>
+          <w:szCs w:val="20"/>
+        </w:rPr>
+        <w:t>,</w:t>
+      </w:r>
+      <w:r>
+        <w:rPr>
+          <w:sz w:val="20"/>
+          <w:szCs w:val="20"/>
+        </w:rPr>
         <w:t xml:space="preserve"> </w:t>
       </w:r>
       <w:r>
         <w:rPr>
-          <w:rFonts w:eastAsia="Times New Roman"/>
-          <w:color w:val="000000"/>
-          <w:sz w:val="20"/>
-          <w:szCs w:val="20"/>
-        </w:rPr>
-        <w:t xml:space="preserve">Blazor, </w:t>
-      </w:r>
-      <w:r>
-        <w:rPr>
           <w:rStyle w:val="hljs-variable"/>
           <w:sz w:val="20"/>
           <w:szCs w:val="20"/>
         </w:rPr>
-        <w:t>Angular</w:t>
-      </w:r>
-      <w:r>
-        <w:rPr>
-          <w:sz w:val="20"/>
-          <w:szCs w:val="20"/>
-        </w:rPr>
-        <w:t xml:space="preserve">, </w:t>
+        <w:t>Tailwind</w:t>
+      </w:r>
+      <w:r>
+        <w:rPr>
+          <w:sz w:val="20"/>
+          <w:szCs w:val="20"/>
+        </w:rPr>
+        <w:t xml:space="preserve"> </w:t>
       </w:r>
       <w:r>
         <w:rPr>
@@ -433,22 +424,7 @@
           <w:sz w:val="20"/>
           <w:szCs w:val="20"/>
         </w:rPr>
-        <w:t>React</w:t>
-      </w:r>
-      <w:r>
-        <w:rPr>
-          <w:rStyle w:val="hljs-operator"/>
-          <w:sz w:val="20"/>
-          <w:szCs w:val="20"/>
-        </w:rPr>
-        <w:t>,</w:t>
-      </w:r>
-      <w:r>
-        <w:rPr>
-          <w:sz w:val="20"/>
-          <w:szCs w:val="20"/>
-        </w:rPr>
-        <w:t xml:space="preserve"> </w:t>
+        <w:t>CSS</w:t>
       </w:r>
       <w:r>
         <w:rPr>
@@ -456,38 +432,7 @@
           <w:sz w:val="20"/>
           <w:szCs w:val="20"/>
         </w:rPr>
-        <w:t>Tailwind</w:t>
-      </w:r>
-      <w:r>
-        <w:rPr>
-          <w:sz w:val="20"/>
-          <w:szCs w:val="20"/>
-        </w:rPr>
-        <w:t xml:space="preserve"> </w:t>
-      </w:r>
-      <w:r>
-        <w:rPr>
-          <w:rStyle w:val="hljs-variable"/>
-          <w:sz w:val="20"/>
-          <w:szCs w:val="20"/>
-        </w:rPr>
-        <w:t>CSS</w:t>
-      </w:r>
-      <w:r>
-        <w:rPr>
-          <w:rStyle w:val="hljs-variable"/>
-          <w:sz w:val="20"/>
-          <w:szCs w:val="20"/>
-        </w:rPr>
-        <w:t>, HTML5, CSS3</w:t>
-      </w:r>
-      <w:r>
-        <w:rPr>
-          <w:rStyle w:val="hljs-variable"/>
-          <w:sz w:val="20"/>
-          <w:szCs w:val="20"/>
-        </w:rPr>
-        <w:t>, Sanity CMS</w:t>
+        <w:t>, HTML5, CSS3, Sanity CMS</w:t>
       </w:r>
     </w:p>
     <w:p>
@@ -624,7 +569,7 @@
           <w:sz w:val="20"/>
           <w:szCs w:val="20"/>
         </w:rPr>
-        <w:t>, Kafka</w:t>
+        <w:t>, Kafka, Selenium</w:t>
       </w:r>
     </w:p>
     <w:p>
@@ -714,15 +659,7 @@
           <w:sz w:val="20"/>
           <w:szCs w:val="20"/>
         </w:rPr>
-        <w:t>Azure</w:t>
-      </w:r>
-      <w:r>
-        <w:rPr>
-          <w:rStyle w:val="hljs-string"/>
-          <w:sz w:val="20"/>
-          <w:szCs w:val="20"/>
-        </w:rPr>
-        <w:t>, Jenkins</w:t>
+        <w:t>Azure, Jenkins</w:t>
       </w:r>
     </w:p>
     <w:p>
@@ -1345,6 +1282,7 @@
     <w:p>
       <w:pPr>
         <w:tabs>
+          <w:tab w:val="left" w:pos="8748"/>
           <w:tab w:val="right" w:pos="10620"/>
         </w:tabs>
         <w:spacing w:after="0" w:line="240" w:lineRule="auto"/>
@@ -1378,6 +1316,27 @@
           <w:szCs w:val="20"/>
         </w:rPr>
         <w:tab/>
+      </w:r>
+      <w:r>
+        <w:rPr>
+          <w:rFonts w:eastAsia="Times New Roman"/>
+          <w:b/>
+          <w:i/>
+          <w:iCs/>
+          <w:sz w:val="20"/>
+          <w:szCs w:val="20"/>
+        </w:rPr>
+        <w:tab/>
+      </w:r>
+      <w:r>
+        <w:rPr>
+          <w:rFonts w:eastAsia="Times New Roman"/>
+          <w:b/>
+          <w:i/>
+          <w:iCs/>
+          <w:sz w:val="20"/>
+          <w:szCs w:val="20"/>
+        </w:rPr>
         <w:t xml:space="preserve">           </w:t>
       </w:r>
     </w:p>
@@ -1462,15 +1421,25 @@
           <w:sz w:val="20"/>
           <w:szCs w:val="20"/>
         </w:rPr>
-        <w:t xml:space="preserve">. </w:t>
-      </w:r>
-      <w:r>
-        <w:rPr>
-          <w:color w:val="000000"/>
-          <w:sz w:val="20"/>
-          <w:szCs w:val="20"/>
-        </w:rPr>
-        <w:t xml:space="preserve"> </w:t>
+        <w:t xml:space="preserve"> using </w:t>
+      </w:r>
+      <w:r>
+        <w:rPr>
+          <w:b/>
+          <w:bCs/>
+          <w:color w:val="000000"/>
+          <w:sz w:val="20"/>
+          <w:szCs w:val="20"/>
+        </w:rPr>
+        <w:t>MVC</w:t>
+      </w:r>
+      <w:r>
+        <w:rPr>
+          <w:color w:val="000000"/>
+          <w:sz w:val="20"/>
+          <w:szCs w:val="20"/>
+        </w:rPr>
+        <w:t xml:space="preserve"> arch. </w:t>
       </w:r>
     </w:p>
     <w:p>
@@ -1562,7 +1531,23 @@
           <w:sz w:val="20"/>
           <w:szCs w:val="20"/>
         </w:rPr>
-        <w:t xml:space="preserve"> to extract data from </w:t>
+        <w:t xml:space="preserve"> to </w:t>
+      </w:r>
+      <w:r>
+        <w:rPr>
+          <w:color w:val="000000"/>
+          <w:sz w:val="20"/>
+          <w:szCs w:val="20"/>
+        </w:rPr>
+        <w:t>stream</w:t>
+      </w:r>
+      <w:r>
+        <w:rPr>
+          <w:color w:val="000000"/>
+          <w:sz w:val="20"/>
+          <w:szCs w:val="20"/>
+        </w:rPr>
+        <w:t xml:space="preserve"> </w:t>
       </w:r>
       <w:r>
         <w:rPr>
@@ -1576,6 +1561,24 @@
       </w:r>
       <w:r>
         <w:rPr>
+          <w:b/>
+          <w:bCs/>
+          <w:color w:val="000000"/>
+          <w:sz w:val="20"/>
+          <w:szCs w:val="20"/>
+        </w:rPr>
+        <w:t xml:space="preserve"> </w:t>
+      </w:r>
+      <w:r>
+        <w:rPr>
+          <w:color w:val="000000"/>
+          <w:sz w:val="20"/>
+          <w:szCs w:val="20"/>
+        </w:rPr>
+        <w:t>data</w:t>
+      </w:r>
+      <w:r>
+        <w:rPr>
           <w:color w:val="000000"/>
           <w:sz w:val="20"/>
           <w:szCs w:val="20"/>
@@ -1590,15 +1593,55 @@
           <w:sz w:val="20"/>
           <w:szCs w:val="20"/>
         </w:rPr>
-        <w:t>MS SQL Server</w:t>
-      </w:r>
-      <w:r>
-        <w:rPr>
-          <w:color w:val="000000"/>
-          <w:sz w:val="20"/>
-          <w:szCs w:val="20"/>
-        </w:rPr>
-        <w:t xml:space="preserve">, improved query speed by </w:t>
+        <w:t xml:space="preserve">MS MSQL Server </w:t>
+      </w:r>
+      <w:r>
+        <w:rPr>
+          <w:color w:val="000000"/>
+          <w:sz w:val="20"/>
+          <w:szCs w:val="20"/>
+        </w:rPr>
+        <w:t>as a speed layer</w:t>
+      </w:r>
+      <w:r>
+        <w:rPr>
+          <w:color w:val="000000"/>
+          <w:sz w:val="20"/>
+          <w:szCs w:val="20"/>
+        </w:rPr>
+        <w:t>,</w:t>
+      </w:r>
+      <w:r>
+        <w:rPr>
+          <w:color w:val="000000"/>
+          <w:sz w:val="20"/>
+          <w:szCs w:val="20"/>
+        </w:rPr>
+        <w:t xml:space="preserve"> and</w:t>
+      </w:r>
+      <w:r>
+        <w:rPr>
+          <w:color w:val="000000"/>
+          <w:sz w:val="20"/>
+          <w:szCs w:val="20"/>
+        </w:rPr>
+        <w:t xml:space="preserve"> improved query </w:t>
+      </w:r>
+      <w:r>
+        <w:rPr>
+          <w:color w:val="000000"/>
+          <w:sz w:val="20"/>
+          <w:szCs w:val="20"/>
+        </w:rPr>
+        <w:t>performance</w:t>
+      </w:r>
+      <w:r>
+        <w:rPr>
+          <w:color w:val="000000"/>
+          <w:sz w:val="20"/>
+          <w:szCs w:val="20"/>
+        </w:rPr>
+        <w:t xml:space="preserve"> by </w:t>
       </w:r>
       <w:r>
         <w:rPr>
@@ -1616,7 +1659,23 @@
           <w:sz w:val="20"/>
           <w:szCs w:val="20"/>
         </w:rPr>
-        <w:t xml:space="preserve"> with indexing. </w:t>
+        <w:t xml:space="preserve"> </w:t>
+      </w:r>
+      <w:r>
+        <w:rPr>
+          <w:color w:val="000000"/>
+          <w:sz w:val="20"/>
+          <w:szCs w:val="20"/>
+        </w:rPr>
+        <w:t>through</w:t>
+      </w:r>
+      <w:r>
+        <w:rPr>
+          <w:color w:val="000000"/>
+          <w:sz w:val="20"/>
+          <w:szCs w:val="20"/>
+        </w:rPr>
+        <w:t xml:space="preserve"> indexing. </w:t>
       </w:r>
     </w:p>
     <w:p>
@@ -1959,7 +2018,27 @@
           <w:sz w:val="20"/>
           <w:szCs w:val="20"/>
         </w:rPr>
-        <w:t>Full Stack Software Engineer intern</w:t>
+        <w:t xml:space="preserve">Full Stack Software Engineer </w:t>
+      </w:r>
+      <w:r>
+        <w:rPr>
+          <w:rFonts w:eastAsia="Times New Roman"/>
+          <w:b/>
+          <w:i/>
+          <w:sz w:val="20"/>
+          <w:szCs w:val="20"/>
+        </w:rPr>
+        <w:t>I</w:t>
+      </w:r>
+      <w:r>
+        <w:rPr>
+          <w:rFonts w:eastAsia="Times New Roman"/>
+          <w:b/>
+          <w:i/>
+          <w:sz w:val="20"/>
+          <w:szCs w:val="20"/>
+        </w:rPr>
+        <w:t>ntern</w:t>
       </w:r>
     </w:p>
     <w:p>
@@ -2542,7 +2621,27 @@
           <w:sz w:val="20"/>
           <w:szCs w:val="20"/>
         </w:rPr>
-        <w:t>Software Engineer intern</w:t>
+        <w:t xml:space="preserve">Software Engineer </w:t>
+      </w:r>
+      <w:r>
+        <w:rPr>
+          <w:rFonts w:eastAsia="Times New Roman"/>
+          <w:b/>
+          <w:i/>
+          <w:sz w:val="20"/>
+          <w:szCs w:val="20"/>
+        </w:rPr>
+        <w:t>I</w:t>
+      </w:r>
+      <w:r>
+        <w:rPr>
+          <w:rFonts w:eastAsia="Times New Roman"/>
+          <w:b/>
+          <w:i/>
+          <w:sz w:val="20"/>
+          <w:szCs w:val="20"/>
+        </w:rPr>
+        <w:t>ntern</w:t>
       </w:r>
     </w:p>
     <w:p>
@@ -2817,14 +2916,7 @@
           <w:sz w:val="20"/>
           <w:szCs w:val="20"/>
         </w:rPr>
-        <w:t>to improve</w:t>
-      </w:r>
-      <w:r>
-        <w:rPr>
-          <w:sz w:val="20"/>
-          <w:szCs w:val="20"/>
-        </w:rPr>
-        <w:t xml:space="preserve"> API</w:t>
+        <w:t>to improve API</w:t>
       </w:r>
       <w:r>
         <w:rPr>
@@ -2945,14 +3037,56 @@
           <w:szCs w:val="20"/>
         </w:rPr>
       </w:pPr>
-      <w:r>
-        <w:rPr>
-          <w:rFonts w:eastAsia="Times New Roman"/>
-          <w:b/>
-          <w:sz w:val="20"/>
-          <w:szCs w:val="20"/>
-        </w:rPr>
-        <w:t>Headstarter Fellowship – AI Customer Support</w:t>
+      <w:hyperlink r:id="rId8" w:history="1">
+        <w:r>
+          <w:rPr>
+            <w:rStyle w:val="Hyperlink"/>
+            <w:rFonts w:eastAsia="Times New Roman"/>
+            <w:b/>
+            <w:sz w:val="20"/>
+            <w:szCs w:val="20"/>
+          </w:rPr>
+          <w:t>Job Application Automation Suite</w:t>
+        </w:r>
+      </w:hyperlink>
+      <w:r>
+        <w:rPr>
+          <w:rFonts w:eastAsia="Times New Roman"/>
+          <w:b/>
+          <w:sz w:val="20"/>
+          <w:szCs w:val="20"/>
+        </w:rPr>
+        <w:t xml:space="preserve"> </w:t>
+      </w:r>
+      <w:r>
+        <w:rPr>
+          <w:rFonts w:eastAsia="Times New Roman"/>
+          <w:bCs/>
+          <w:sz w:val="20"/>
+          <w:szCs w:val="20"/>
+        </w:rPr>
+        <w:t xml:space="preserve">| </w:t>
+      </w:r>
+      <w:r>
+        <w:rPr>
+          <w:rFonts w:eastAsia="Times New Roman"/>
+          <w:bCs/>
+          <w:i/>
+          <w:iCs/>
+          <w:sz w:val="20"/>
+          <w:szCs w:val="20"/>
+        </w:rPr>
+        <w:t>Python, OpenAI API, Selenium, Pandas, Tkinter</w:t>
+      </w:r>
+      <w:r>
+        <w:rPr>
+          <w:rFonts w:eastAsia="Times New Roman"/>
+          <w:b/>
+          <w:sz w:val="20"/>
+          <w:szCs w:val="20"/>
+        </w:rPr>
+        <w:tab/>
+        <w:t>September 2025</w:t>
       </w:r>
     </w:p>
     <w:p>
@@ -2978,7 +3112,62 @@
           <w:sz w:val="20"/>
           <w:szCs w:val="20"/>
         </w:rPr>
-        <w:t xml:space="preserve">Built a real-time AI-powered chat assistant using </w:t>
+        <w:t xml:space="preserve">Developed an </w:t>
+      </w:r>
+      <w:r>
+        <w:rPr>
+          <w:sz w:val="20"/>
+          <w:szCs w:val="20"/>
+        </w:rPr>
+        <w:t xml:space="preserve">integrated Desktop application GUI with </w:t>
+      </w:r>
+      <w:r>
+        <w:rPr>
+          <w:b/>
+          <w:bCs/>
+          <w:sz w:val="20"/>
+          <w:szCs w:val="20"/>
+        </w:rPr>
+        <w:t>Tkinter</w:t>
+      </w:r>
+      <w:r>
+        <w:rPr>
+          <w:sz w:val="20"/>
+          <w:szCs w:val="20"/>
+        </w:rPr>
+        <w:t xml:space="preserve">, using </w:t>
+      </w:r>
+      <w:r>
+        <w:rPr>
+          <w:b/>
+          <w:bCs/>
+          <w:sz w:val="20"/>
+          <w:szCs w:val="20"/>
+        </w:rPr>
+        <w:t>Python</w:t>
+      </w:r>
+      <w:r>
+        <w:rPr>
+          <w:sz w:val="20"/>
+          <w:szCs w:val="20"/>
+        </w:rPr>
+        <w:t xml:space="preserve"> and </w:t>
+      </w:r>
+      <w:r>
+        <w:rPr>
+          <w:b/>
+          <w:bCs/>
+          <w:sz w:val="20"/>
+          <w:szCs w:val="20"/>
+        </w:rPr>
+        <w:t>Selenium</w:t>
+      </w:r>
+      <w:r>
+        <w:rPr>
+          <w:sz w:val="20"/>
+          <w:szCs w:val="20"/>
+        </w:rPr>
+        <w:t xml:space="preserve"> to scrape saved jobs from various job boards, then leveraged </w:t>
       </w:r>
       <w:r>
         <w:rPr>
@@ -3010,121 +3199,30 @@
           <w:sz w:val="20"/>
           <w:szCs w:val="20"/>
         </w:rPr>
-        <w:t xml:space="preserve"> and </w:t>
-      </w:r>
-      <w:r>
-        <w:rPr>
-          <w:b/>
-          <w:bCs/>
-          <w:sz w:val="20"/>
-          <w:szCs w:val="20"/>
-        </w:rPr>
-        <w:t>Next.js</w:t>
-      </w:r>
-      <w:r>
-        <w:rPr>
-          <w:sz w:val="20"/>
-          <w:szCs w:val="20"/>
-        </w:rPr>
-        <w:t xml:space="preserve">, backed by </w:t>
-      </w:r>
-      <w:r>
-        <w:rPr>
-          <w:b/>
-          <w:bCs/>
-          <w:sz w:val="20"/>
-          <w:szCs w:val="20"/>
-        </w:rPr>
-        <w:t>AWS</w:t>
-      </w:r>
-      <w:r>
-        <w:rPr>
-          <w:sz w:val="20"/>
-          <w:szCs w:val="20"/>
-        </w:rPr>
-        <w:t xml:space="preserve"> </w:t>
-      </w:r>
-      <w:r>
-        <w:rPr>
-          <w:b/>
-          <w:bCs/>
-          <w:sz w:val="20"/>
-          <w:szCs w:val="20"/>
-        </w:rPr>
-        <w:t>Lambda</w:t>
-      </w:r>
-      <w:r>
-        <w:rPr>
-          <w:sz w:val="20"/>
-          <w:szCs w:val="20"/>
-        </w:rPr>
-        <w:t xml:space="preserve"> and </w:t>
-      </w:r>
-      <w:r>
-        <w:rPr>
-          <w:b/>
-          <w:bCs/>
-          <w:sz w:val="20"/>
-          <w:szCs w:val="20"/>
-        </w:rPr>
-        <w:t>WebSockets</w:t>
-      </w:r>
-      <w:r>
-        <w:rPr>
-          <w:sz w:val="20"/>
-          <w:szCs w:val="20"/>
-        </w:rPr>
-        <w:t xml:space="preserve"> to handle 10K+ concurrent requests with &lt;200ms latency.</w:t>
+        <w:t xml:space="preserve"> to generate AI-tailored resume DOCX files with Prompt Engineering. </w:t>
+      </w:r>
+      <w:r>
+        <w:rPr>
+          <w:sz w:val="20"/>
+          <w:szCs w:val="20"/>
+        </w:rPr>
+        <w:br/>
       </w:r>
     </w:p>
     <w:p>
       <w:pPr>
-        <w:pStyle w:val="ListParagraph"/>
         <w:tabs>
           <w:tab w:val="right" w:pos="10620"/>
         </w:tabs>
         <w:spacing w:after="0" w:line="240" w:lineRule="auto"/>
         <w:rPr>
           <w:rFonts w:eastAsia="Times New Roman"/>
-          <w:i/>
-          <w:sz w:val="20"/>
-          <w:szCs w:val="20"/>
-        </w:rPr>
-      </w:pPr>
-    </w:p>
-    <w:p>
-      <w:pPr>
-        <w:pBdr>
-          <w:bottom w:val="single" w:sz="6" w:space="1" w:color="auto"/>
-        </w:pBdr>
-        <w:spacing w:after="0" w:line="240" w:lineRule="auto"/>
-        <w:rPr>
-          <w:rFonts w:eastAsia="Times New Roman"/>
-          <w:b/>
-        </w:rPr>
-      </w:pPr>
-      <w:r>
-        <w:rPr>
-          <w:rFonts w:eastAsia="Times New Roman"/>
-          <w:b/>
-        </w:rPr>
-        <w:t>LEADERSHIP</w:t>
-      </w:r>
-    </w:p>
-    <w:p>
-      <w:pPr>
-        <w:tabs>
-          <w:tab w:val="right" w:pos="10620"/>
-        </w:tabs>
-        <w:spacing w:after="0" w:line="240" w:lineRule="auto"/>
-        <w:rPr>
-          <w:rFonts w:eastAsia="Times New Roman"/>
-          <w:b/>
-          <w:sz w:val="20"/>
-          <w:szCs w:val="20"/>
-        </w:rPr>
-      </w:pPr>
-      <w:hyperlink r:id="rId8" w:history="1">
+          <w:b/>
+          <w:sz w:val="20"/>
+          <w:szCs w:val="20"/>
+        </w:rPr>
+      </w:pPr>
+      <w:hyperlink r:id="rId9" w:history="1">
         <w:r>
           <w:rPr>
             <w:rStyle w:val="Hyperlink"/>
@@ -3133,27 +3231,7 @@
             <w:sz w:val="20"/>
             <w:szCs w:val="20"/>
           </w:rPr>
-          <w:t xml:space="preserve">Toledo Codes </w:t>
-        </w:r>
-        <w:r>
-          <w:rPr>
-            <w:rStyle w:val="Hyperlink"/>
-            <w:rFonts w:eastAsia="Times New Roman"/>
-            <w:b/>
-            <w:sz w:val="20"/>
-            <w:szCs w:val="20"/>
-          </w:rPr>
-          <w:t>(</w:t>
-        </w:r>
-        <w:r>
-          <w:rPr>
-            <w:rStyle w:val="Hyperlink"/>
-            <w:rFonts w:eastAsia="Times New Roman"/>
-            <w:b/>
-            <w:sz w:val="20"/>
-            <w:szCs w:val="20"/>
-          </w:rPr>
-          <w:t>Fellowship and Student Org)</w:t>
+          <w:t>Machine Learning Intern</w:t>
         </w:r>
       </w:hyperlink>
       <w:r>
@@ -3163,34 +3241,7 @@
           <w:sz w:val="20"/>
           <w:szCs w:val="20"/>
         </w:rPr>
-        <w:t xml:space="preserve"> </w:t>
-      </w:r>
-      <w:r>
-        <w:rPr>
-          <w:rFonts w:eastAsia="Times New Roman"/>
-          <w:b/>
-          <w:sz w:val="20"/>
-          <w:szCs w:val="20"/>
-        </w:rPr>
-        <w:t>–</w:t>
-      </w:r>
-      <w:r>
-        <w:rPr>
-          <w:rFonts w:eastAsia="Times New Roman"/>
-          <w:b/>
-          <w:sz w:val="20"/>
-          <w:szCs w:val="20"/>
-        </w:rPr>
-        <w:t xml:space="preserve"> </w:t>
-      </w:r>
-      <w:r>
-        <w:rPr>
-          <w:rFonts w:eastAsia="Times New Roman"/>
-          <w:b/>
-          <w:sz w:val="20"/>
-          <w:szCs w:val="20"/>
-        </w:rPr>
-        <w:t>Founder</w:t>
+        <w:t xml:space="preserve"> – Anonymous Intern Company</w:t>
       </w:r>
       <w:r>
         <w:rPr>
@@ -3200,7 +3251,7 @@
           <w:szCs w:val="20"/>
         </w:rPr>
         <w:tab/>
-        <w:t>February 2025 - Present</w:t>
+        <w:t>August 2024 – May 2025</w:t>
       </w:r>
     </w:p>
     <w:p>
@@ -3226,42 +3277,49 @@
           <w:sz w:val="20"/>
           <w:szCs w:val="20"/>
         </w:rPr>
-        <w:t>Co-founded</w:t>
-      </w:r>
-      <w:r>
-        <w:rPr>
-          <w:sz w:val="20"/>
-          <w:szCs w:val="20"/>
-        </w:rPr>
-        <w:t xml:space="preserve"> and </w:t>
-      </w:r>
-      <w:r>
-        <w:rPr>
-          <w:sz w:val="20"/>
-          <w:szCs w:val="20"/>
-        </w:rPr>
-        <w:t>led</w:t>
-      </w:r>
-      <w:r>
-        <w:rPr>
-          <w:sz w:val="20"/>
-          <w:szCs w:val="20"/>
-        </w:rPr>
-        <w:t xml:space="preserve"> Toledo Codes, </w:t>
-      </w:r>
-      <w:r>
-        <w:rPr>
-          <w:sz w:val="20"/>
-          <w:szCs w:val="20"/>
-        </w:rPr>
-        <w:t>spearheading</w:t>
-      </w:r>
-      <w:r>
-        <w:rPr>
-          <w:sz w:val="20"/>
-          <w:szCs w:val="20"/>
-        </w:rPr>
-        <w:t xml:space="preserve"> a fellowship program and campus student organization to expand local tech engagement</w:t>
+        <w:t xml:space="preserve">Developed an XG-Boost model for predictive insurance </w:t>
+      </w:r>
+      <w:r>
+        <w:rPr>
+          <w:sz w:val="20"/>
+          <w:szCs w:val="20"/>
+        </w:rPr>
+        <w:t>premiums</w:t>
+      </w:r>
+      <w:r>
+        <w:rPr>
+          <w:sz w:val="20"/>
+          <w:szCs w:val="20"/>
+        </w:rPr>
+        <w:t xml:space="preserve">, improving accuracy by </w:t>
+      </w:r>
+      <w:r>
+        <w:rPr>
+          <w:sz w:val="20"/>
+          <w:szCs w:val="20"/>
+        </w:rPr>
+        <w:t>24</w:t>
+      </w:r>
+      <w:r>
+        <w:rPr>
+          <w:sz w:val="20"/>
+          <w:szCs w:val="20"/>
+        </w:rPr>
+        <w:t>%</w:t>
+      </w:r>
+      <w:r>
+        <w:rPr>
+          <w:sz w:val="20"/>
+          <w:szCs w:val="20"/>
+        </w:rPr>
+        <w:t>. D</w:t>
+      </w:r>
+      <w:r>
+        <w:rPr>
+          <w:sz w:val="20"/>
+          <w:szCs w:val="20"/>
+        </w:rPr>
+        <w:t>eployed an automated MLOps CI/CD pipeline that reduced retraining time by 25% and enabled real-time updates for datasets over 10M rows</w:t>
       </w:r>
       <w:r>
         <w:rPr>
@@ -3275,7 +3333,26 @@
           <w:sz w:val="20"/>
           <w:szCs w:val="20"/>
         </w:rPr>
-        <w:t xml:space="preserve"> First fellowship project – sourced from the City of Toledo. </w:t>
+        <w:br/>
+      </w:r>
+    </w:p>
+    <w:p>
+      <w:pPr>
+        <w:pBdr>
+          <w:bottom w:val="single" w:sz="6" w:space="1" w:color="auto"/>
+        </w:pBdr>
+        <w:spacing w:after="0" w:line="240" w:lineRule="auto"/>
+        <w:rPr>
+          <w:rFonts w:eastAsia="Times New Roman"/>
+          <w:b/>
+        </w:rPr>
+      </w:pPr>
+      <w:r>
+        <w:rPr>
+          <w:rFonts w:eastAsia="Times New Roman"/>
+          <w:b/>
+        </w:rPr>
+        <w:t>LEADERSHIP</w:t>
       </w:r>
     </w:p>
     <w:p>
@@ -3291,7 +3368,7 @@
           <w:szCs w:val="20"/>
         </w:rPr>
       </w:pPr>
-      <w:hyperlink r:id="rId9" w:history="1">
+      <w:hyperlink r:id="rId10" w:history="1">
         <w:r>
           <w:rPr>
             <w:rStyle w:val="Hyperlink"/>
@@ -3300,7 +3377,7 @@
             <w:sz w:val="20"/>
             <w:szCs w:val="20"/>
           </w:rPr>
-          <w:t>AI Collective – Toledo Chapter</w:t>
+          <w:t>Toledo Codes (Fellowship and Student Org)</w:t>
         </w:r>
       </w:hyperlink>
       <w:r>
@@ -3319,25 +3396,16 @@
           <w:sz w:val="20"/>
           <w:szCs w:val="20"/>
         </w:rPr>
-        <w:t xml:space="preserve">– </w:t>
-      </w:r>
-      <w:r>
-        <w:rPr>
-          <w:rFonts w:eastAsia="Times New Roman"/>
-          <w:b/>
-          <w:sz w:val="20"/>
-          <w:szCs w:val="20"/>
-        </w:rPr>
-        <w:t>Co-</w:t>
-      </w:r>
-      <w:r>
-        <w:rPr>
-          <w:rFonts w:eastAsia="Times New Roman"/>
-          <w:b/>
-          <w:sz w:val="20"/>
-          <w:szCs w:val="20"/>
-        </w:rPr>
-        <w:t>Founder</w:t>
+        <w:t>–</w:t>
+      </w:r>
+      <w:r>
+        <w:rPr>
+          <w:rFonts w:eastAsia="Times New Roman"/>
+          <w:b/>
+          <w:sz w:val="20"/>
+          <w:szCs w:val="20"/>
+        </w:rPr>
+        <w:t xml:space="preserve"> Co-Founder</w:t>
       </w:r>
       <w:r>
         <w:rPr>
@@ -3347,7 +3415,7 @@
           <w:szCs w:val="20"/>
         </w:rPr>
         <w:tab/>
-        <w:t>June 2025 – Present</w:t>
+        <w:t>February 2025 - Present</w:t>
       </w:r>
     </w:p>
     <w:p>
@@ -3370,23 +3438,85 @@
       </w:pPr>
       <w:r>
         <w:rPr>
-          <w:rFonts w:eastAsia="Times New Roman"/>
-          <w:iCs/>
-          <w:sz w:val="20"/>
-          <w:szCs w:val="20"/>
-        </w:rPr>
-        <w:t xml:space="preserve">Co-founded the Toledo Chapter of the AI Collective; partnered with UToledo’s EECS department and AI/ML club to host the inaugural event with the EECS Chair and local tech leaders as panelists. </w:t>
+          <w:sz w:val="20"/>
+          <w:szCs w:val="20"/>
+        </w:rPr>
+        <w:t>Co-founded</w:t>
+      </w:r>
+      <w:r>
+        <w:rPr>
+          <w:sz w:val="20"/>
+          <w:szCs w:val="20"/>
+        </w:rPr>
+        <w:t xml:space="preserve"> and </w:t>
+      </w:r>
+      <w:r>
+        <w:rPr>
+          <w:sz w:val="20"/>
+          <w:szCs w:val="20"/>
+        </w:rPr>
+        <w:t>led</w:t>
+      </w:r>
+      <w:r>
+        <w:rPr>
+          <w:sz w:val="20"/>
+          <w:szCs w:val="20"/>
+        </w:rPr>
+        <w:t xml:space="preserve"> Toledo Codes, </w:t>
+      </w:r>
+      <w:r>
+        <w:rPr>
+          <w:sz w:val="20"/>
+          <w:szCs w:val="20"/>
+        </w:rPr>
+        <w:t>spearheading</w:t>
+      </w:r>
+      <w:r>
+        <w:rPr>
+          <w:sz w:val="20"/>
+          <w:szCs w:val="20"/>
+        </w:rPr>
+        <w:t xml:space="preserve"> a fellowship program and campus student organization to expand local tech engagement</w:t>
+      </w:r>
+      <w:r>
+        <w:rPr>
+          <w:sz w:val="20"/>
+          <w:szCs w:val="20"/>
+        </w:rPr>
+        <w:t>.</w:t>
+      </w:r>
+      <w:r>
+        <w:rPr>
+          <w:sz w:val="20"/>
+          <w:szCs w:val="20"/>
+        </w:rPr>
+        <w:t xml:space="preserve"> First fellowship project – sourced from the City of Toledo. </w:t>
       </w:r>
     </w:p>
     <w:p>
       <w:pPr>
+        <w:pStyle w:val="ListParagraph"/>
+        <w:tabs>
+          <w:tab w:val="right" w:pos="10620"/>
+        </w:tabs>
         <w:spacing w:after="0" w:line="240" w:lineRule="auto"/>
         <w:rPr>
           <w:rFonts w:eastAsia="Times New Roman"/>
-          <w:sz w:val="20"/>
-          <w:szCs w:val="20"/>
-        </w:rPr>
-      </w:pPr>
+          <w:i/>
+          <w:sz w:val="18"/>
+          <w:szCs w:val="18"/>
+        </w:rPr>
+      </w:pPr>
+      <w:r>
+        <w:rPr>
+          <w:rFonts w:eastAsia="Times New Roman"/>
+          <w:b/>
+          <w:sz w:val="20"/>
+          <w:szCs w:val="20"/>
+        </w:rPr>
+        <w:tab/>
+        <w:t xml:space="preserve">    </w:t>
+      </w:r>
     </w:p>
     <w:p>
       <w:pPr>
@@ -3416,7 +3546,8 @@
         <w:rPr>
           <w:rFonts w:eastAsia="Times New Roman"/>
           <w:b/>
-          <w:i/>
+          <w:bCs/>
+          <w:iCs/>
           <w:sz w:val="20"/>
           <w:szCs w:val="20"/>
         </w:rPr>
@@ -4728,7 +4859,7 @@
   </w:latentStyles>
   <w:style w:type="paragraph" w:default="1" w:styleId="Normal">
     <w:name w:val="Normal"/>
-    <w:rsid w:val="00D127DB"/>
+    <w:rsid w:val="00704CAC"/>
     <w:pPr>
       <w:spacing w:after="160" w:line="259" w:lineRule="auto"/>
     </w:pPr>

</xml_diff>

<commit_message>
Template plus excel placement update
</commit_message>
<xml_diff>
--- a/templates/csharp_resume_template.docx
+++ b/templates/csharp_resume_template.docx
@@ -283,6 +283,15 @@
         </w:rPr>
         <w:t>Spring Boot</w:t>
       </w:r>
+      <w:r>
+        <w:rPr>
+          <w:rFonts w:eastAsia="Times New Roman"/>
+          <w:color w:val="000000"/>
+          <w:sz w:val="20"/>
+          <w:szCs w:val="20"/>
+        </w:rPr>
+        <w:t>, Node.js</w:t>
+      </w:r>
     </w:p>
     <w:p>
       <w:pPr>
@@ -748,6 +757,7 @@
           <w:szCs w:val="20"/>
         </w:rPr>
       </w:pPr>
+      <w:proofErr w:type="spellStart"/>
       <w:r>
         <w:rPr>
           <w:rFonts w:eastAsia="Times New Roman"/>
@@ -757,6 +767,7 @@
         </w:rPr>
         <w:t>EmpoweredAI</w:t>
       </w:r>
+      <w:proofErr w:type="spellEnd"/>
       <w:r>
         <w:rPr>
           <w:rFonts w:eastAsia="Times New Roman"/>
@@ -1002,6 +1013,7 @@
         </w:rPr>
         <w:t xml:space="preserve"> </w:t>
       </w:r>
+      <w:proofErr w:type="spellStart"/>
       <w:r>
         <w:rPr>
           <w:b/>
@@ -1012,6 +1024,7 @@
         </w:rPr>
         <w:t>TailwindCSS</w:t>
       </w:r>
+      <w:proofErr w:type="spellEnd"/>
       <w:r>
         <w:rPr>
           <w:color w:val="000000"/>
@@ -1117,6 +1130,7 @@
         </w:rPr>
         <w:t xml:space="preserve">Deployed via </w:t>
       </w:r>
+      <w:proofErr w:type="spellStart"/>
       <w:r>
         <w:rPr>
           <w:rFonts w:eastAsia="Times New Roman"/>
@@ -1128,6 +1142,7 @@
         </w:rPr>
         <w:t>Vercel</w:t>
       </w:r>
+      <w:proofErr w:type="spellEnd"/>
       <w:r>
         <w:rPr>
           <w:rFonts w:eastAsia="Times New Roman"/>
@@ -1179,14 +1194,45 @@
           <w:szCs w:val="20"/>
         </w:rPr>
       </w:pPr>
-      <w:r>
-        <w:rPr>
-          <w:rFonts w:eastAsia="Times New Roman"/>
-          <w:b/>
-          <w:sz w:val="20"/>
-          <w:szCs w:val="20"/>
-        </w:rPr>
-        <w:t xml:space="preserve">Abhitech Energycon Limited, </w:t>
+      <w:proofErr w:type="spellStart"/>
+      <w:r>
+        <w:rPr>
+          <w:rFonts w:eastAsia="Times New Roman"/>
+          <w:b/>
+          <w:sz w:val="20"/>
+          <w:szCs w:val="20"/>
+        </w:rPr>
+        <w:t>Abhitech</w:t>
+      </w:r>
+      <w:proofErr w:type="spellEnd"/>
+      <w:r>
+        <w:rPr>
+          <w:rFonts w:eastAsia="Times New Roman"/>
+          <w:b/>
+          <w:sz w:val="20"/>
+          <w:szCs w:val="20"/>
+        </w:rPr>
+        <w:t xml:space="preserve"> </w:t>
+      </w:r>
+      <w:proofErr w:type="spellStart"/>
+      <w:r>
+        <w:rPr>
+          <w:rFonts w:eastAsia="Times New Roman"/>
+          <w:b/>
+          <w:sz w:val="20"/>
+          <w:szCs w:val="20"/>
+        </w:rPr>
+        <w:t>Energycon</w:t>
+      </w:r>
+      <w:proofErr w:type="spellEnd"/>
+      <w:r>
+        <w:rPr>
+          <w:rFonts w:eastAsia="Times New Roman"/>
+          <w:b/>
+          <w:sz w:val="20"/>
+          <w:szCs w:val="20"/>
+        </w:rPr>
+        <w:t xml:space="preserve"> Limited, </w:t>
       </w:r>
       <w:r>
         <w:rPr>
@@ -2613,14 +2659,25 @@
           <w:szCs w:val="20"/>
         </w:rPr>
       </w:pPr>
-      <w:r>
-        <w:rPr>
-          <w:rFonts w:eastAsia="Times New Roman"/>
-          <w:b/>
-          <w:sz w:val="20"/>
-          <w:szCs w:val="20"/>
-        </w:rPr>
-        <w:t xml:space="preserve">Technochrafts, </w:t>
+      <w:proofErr w:type="spellStart"/>
+      <w:r>
+        <w:rPr>
+          <w:rFonts w:eastAsia="Times New Roman"/>
+          <w:b/>
+          <w:sz w:val="20"/>
+          <w:szCs w:val="20"/>
+        </w:rPr>
+        <w:t>Technochrafts</w:t>
+      </w:r>
+      <w:proofErr w:type="spellEnd"/>
+      <w:r>
+        <w:rPr>
+          <w:rFonts w:eastAsia="Times New Roman"/>
+          <w:b/>
+          <w:sz w:val="20"/>
+          <w:szCs w:val="20"/>
+        </w:rPr>
+        <w:t xml:space="preserve">, </w:t>
       </w:r>
       <w:r>
         <w:rPr>
@@ -3137,8 +3194,21 @@
           <w:sz w:val="20"/>
           <w:szCs w:val="20"/>
         </w:rPr>
-        <w:t>Python, OpenAI API, Selenium, Pandas, Tkinter</w:t>
-      </w:r>
+        <w:t xml:space="preserve">Python, OpenAI API, Selenium, Pandas, </w:t>
+      </w:r>
+      <w:proofErr w:type="spellStart"/>
+      <w:r>
+        <w:rPr>
+          <w:rFonts w:eastAsia="Times New Roman"/>
+          <w:bCs/>
+          <w:i/>
+          <w:iCs/>
+          <w:sz w:val="20"/>
+          <w:szCs w:val="20"/>
+        </w:rPr>
+        <w:t>Tkinter</w:t>
+      </w:r>
+      <w:proofErr w:type="spellEnd"/>
       <w:r>
         <w:rPr>
           <w:rFonts w:eastAsia="Times New Roman"/>
@@ -3182,6 +3252,7 @@
         </w:rPr>
         <w:t xml:space="preserve">integrated Desktop application GUI with </w:t>
       </w:r>
+      <w:proofErr w:type="spellStart"/>
       <w:r>
         <w:rPr>
           <w:b/>
@@ -3191,6 +3262,7 @@
         </w:rPr>
         <w:t>Tkinter</w:t>
       </w:r>
+      <w:proofErr w:type="spellEnd"/>
       <w:r>
         <w:rPr>
           <w:sz w:val="20"/>
@@ -3380,7 +3452,23 @@
           <w:sz w:val="20"/>
           <w:szCs w:val="20"/>
         </w:rPr>
-        <w:t>eployed an automated MLOps CI/CD pipeline that reduced retraining time by 25% and enabled real-time updates for datasets over 10M rows</w:t>
+        <w:t xml:space="preserve">eployed an automated </w:t>
+      </w:r>
+      <w:proofErr w:type="spellStart"/>
+      <w:r>
+        <w:rPr>
+          <w:sz w:val="20"/>
+          <w:szCs w:val="20"/>
+        </w:rPr>
+        <w:t>MLOps</w:t>
+      </w:r>
+      <w:proofErr w:type="spellEnd"/>
+      <w:r>
+        <w:rPr>
+          <w:sz w:val="20"/>
+          <w:szCs w:val="20"/>
+        </w:rPr>
+        <w:t xml:space="preserve"> CI/CD pipeline that reduced retraining time by 25% and enabled real-time updates for datasets over 10M rows</w:t>
       </w:r>
       <w:r>
         <w:rPr>
@@ -3716,7 +3804,25 @@
           <w:sz w:val="20"/>
           <w:szCs w:val="20"/>
         </w:rPr>
-        <w:t>Honors and Awards: Dean’s List (2020 – 2022), UToledo Rockets Scholarship, Engineering Scholarship</w:t>
+        <w:t xml:space="preserve">Honors and Awards: Dean’s List (2020 – 2022), </w:t>
+      </w:r>
+      <w:proofErr w:type="spellStart"/>
+      <w:r>
+        <w:rPr>
+          <w:rFonts w:eastAsia="Times New Roman"/>
+          <w:sz w:val="20"/>
+          <w:szCs w:val="20"/>
+        </w:rPr>
+        <w:t>UToledo</w:t>
+      </w:r>
+      <w:proofErr w:type="spellEnd"/>
+      <w:r>
+        <w:rPr>
+          <w:rFonts w:eastAsia="Times New Roman"/>
+          <w:sz w:val="20"/>
+          <w:szCs w:val="20"/>
+        </w:rPr>
+        <w:t xml:space="preserve"> Rockets Scholarship, Engineering Scholarship</w:t>
       </w:r>
     </w:p>
     <w:sectPr>

</xml_diff>